<commit_message>
Avance 20 abril 2014
</commit_message>
<xml_diff>
--- a/docs/Requerimientos/Requerimientos Funcionales Buscar Empleo -- 1.0.docx
+++ b/docs/Requerimientos/Requerimientos Funcionales Buscar Empleo -- 1.0.docx
@@ -4,70 +4,6 @@
   <w:body>
     <w:p>
       <w:pPr>
-        <w:rPr>
-          <w:b/>
-        </w:rPr>
-      </w:pPr>
-      <w:r>
-        <w:rPr>
-          <w:b/>
-        </w:rPr>
-        <w:t>Propuestas</w:t>
-      </w:r>
-      <w:r>
-        <w:rPr>
-          <w:b/>
-        </w:rPr>
-        <w:t xml:space="preserve"> de</w:t>
-      </w:r>
-      <w:r>
-        <w:rPr>
-          <w:b/>
-        </w:rPr>
-        <w:t xml:space="preserve"> Nombres</w:t>
-      </w:r>
-    </w:p>
-    <w:p>
-      <w:pPr>
-        <w:pStyle w:val="Prrafodelista"/>
-        <w:numPr>
-          <w:ilvl w:val="0"/>
-          <w:numId w:val="1"/>
-        </w:numPr>
-      </w:pPr>
-      <w:r>
-        <w:t xml:space="preserve">Busca </w:t>
-      </w:r>
-      <w:r>
-        <w:t>Chamba</w:t>
-      </w:r>
-    </w:p>
-    <w:p>
-      <w:pPr>
-        <w:pStyle w:val="Prrafodelista"/>
-        <w:numPr>
-          <w:ilvl w:val="0"/>
-          <w:numId w:val="1"/>
-        </w:numPr>
-      </w:pPr>
-      <w:r>
-        <w:t>Trabaja ya</w:t>
-      </w:r>
-    </w:p>
-    <w:p>
-      <w:pPr>
-        <w:pStyle w:val="Prrafodelista"/>
-        <w:numPr>
-          <w:ilvl w:val="0"/>
-          <w:numId w:val="1"/>
-        </w:numPr>
-      </w:pPr>
-      <w:r>
-        <w:t>EmpleaT</w:t>
-      </w:r>
-    </w:p>
-    <w:p>
-      <w:pPr>
         <w:jc w:val="center"/>
         <w:rPr>
           <w:b/>
@@ -77,7 +13,13 @@
         <w:rPr>
           <w:b/>
         </w:rPr>
-        <w:t>Requerimi</w:t>
+        <w:t>R</w:t>
+      </w:r>
+      <w:r>
+        <w:rPr>
+          <w:b/>
+        </w:rPr>
+        <w:t>equerimi</w:t>
       </w:r>
       <w:r>
         <w:rPr>
@@ -85,6 +27,26 @@
         </w:rPr>
         <w:t>entos Funcionales</w:t>
       </w:r>
+      <w:r>
+        <w:rPr>
+          <w:b/>
+        </w:rPr>
+        <w:t xml:space="preserve"> </w:t>
+      </w:r>
+      <w:proofErr w:type="spellStart"/>
+      <w:r>
+        <w:rPr>
+          <w:b/>
+        </w:rPr>
+        <w:t>Conectrabajo</w:t>
+      </w:r>
+      <w:proofErr w:type="spellEnd"/>
+      <w:r>
+        <w:rPr>
+          <w:b/>
+        </w:rPr>
+        <w:t xml:space="preserve"> Fase 1</w:t>
+      </w:r>
     </w:p>
     <w:p>
       <w:pPr>
@@ -95,364 +57,357 @@
         </w:numPr>
       </w:pPr>
       <w:r>
-        <w:t>3</w:t>
-      </w:r>
-      <w:r>
-        <w:t xml:space="preserve"> tipos de usuarios: E</w:t>
-      </w:r>
-      <w:r>
-        <w:t>m</w:t>
-      </w:r>
-      <w:r>
-        <w:t>presas, Usuarios</w:t>
-      </w:r>
-      <w:r>
-        <w:t xml:space="preserve"> Candidatos</w:t>
-      </w:r>
-      <w:r>
-        <w:t xml:space="preserve"> y</w:t>
+        <w:t>2 tipos de usuarios: Empresas y Candidatos.</w:t>
+      </w:r>
+    </w:p>
+    <w:p>
+      <w:pPr>
+        <w:pStyle w:val="Prrafodelista"/>
+        <w:numPr>
+          <w:ilvl w:val="0"/>
+          <w:numId w:val="2"/>
+        </w:numPr>
+      </w:pPr>
+      <w:r>
+        <w:t>El usua</w:t>
+      </w:r>
+      <w:r>
+        <w:t>rio Empresa tendrá la siguiente funcionalidad:</w:t>
+      </w:r>
+    </w:p>
+    <w:p>
+      <w:pPr>
+        <w:pStyle w:val="Prrafodelista"/>
+        <w:numPr>
+          <w:ilvl w:val="1"/>
+          <w:numId w:val="2"/>
+        </w:numPr>
+      </w:pPr>
+      <w:r>
+        <w:t>Registro</w:t>
+      </w:r>
+    </w:p>
+    <w:p>
+      <w:pPr>
+        <w:pStyle w:val="Prrafodelista"/>
+        <w:numPr>
+          <w:ilvl w:val="1"/>
+          <w:numId w:val="2"/>
+        </w:numPr>
+      </w:pPr>
+      <w:r>
+        <w:t>Inicio de Sesión</w:t>
+      </w:r>
+    </w:p>
+    <w:p>
+      <w:pPr>
+        <w:pStyle w:val="Prrafodelista"/>
+        <w:numPr>
+          <w:ilvl w:val="1"/>
+          <w:numId w:val="2"/>
+        </w:numPr>
+      </w:pPr>
+      <w:r>
+        <w:t>Alta</w:t>
+      </w:r>
+      <w:r>
+        <w:t xml:space="preserve"> Oferta Laboral</w:t>
+      </w:r>
+    </w:p>
+    <w:p>
+      <w:pPr>
+        <w:pStyle w:val="Prrafodelista"/>
+        <w:numPr>
+          <w:ilvl w:val="1"/>
+          <w:numId w:val="2"/>
+        </w:numPr>
+      </w:pPr>
+      <w:r>
+        <w:t>Consultar Ofertas</w:t>
+      </w:r>
+      <w:r>
+        <w:t xml:space="preserve"> Agregadas</w:t>
+      </w:r>
+    </w:p>
+    <w:p>
+      <w:pPr>
+        <w:pStyle w:val="Prrafodelista"/>
+        <w:numPr>
+          <w:ilvl w:val="1"/>
+          <w:numId w:val="2"/>
+        </w:numPr>
+      </w:pPr>
+      <w:r>
+        <w:t>Consultar Candidatos por Oferta</w:t>
+      </w:r>
+    </w:p>
+    <w:p>
+      <w:pPr>
+        <w:pStyle w:val="Prrafodelista"/>
+        <w:numPr>
+          <w:ilvl w:val="1"/>
+          <w:numId w:val="2"/>
+        </w:numPr>
+      </w:pPr>
+      <w:r>
+        <w:t>Consultar CV por Candidato</w:t>
+      </w:r>
+    </w:p>
+    <w:p>
+      <w:pPr>
+        <w:pStyle w:val="Prrafodelista"/>
+        <w:numPr>
+          <w:ilvl w:val="1"/>
+          <w:numId w:val="2"/>
+        </w:numPr>
+      </w:pPr>
+      <w:r>
+        <w:t>Eliminar Oferta Laboral</w:t>
+      </w:r>
+    </w:p>
+    <w:p>
+      <w:pPr>
+        <w:pStyle w:val="Prrafodelista"/>
+        <w:numPr>
+          <w:ilvl w:val="1"/>
+          <w:numId w:val="2"/>
+        </w:numPr>
+      </w:pPr>
+      <w:r>
+        <w:t>Seleccionar Candidatos</w:t>
+      </w:r>
+    </w:p>
+    <w:p>
+      <w:pPr>
+        <w:pStyle w:val="Prrafodelista"/>
+        <w:numPr>
+          <w:ilvl w:val="1"/>
+          <w:numId w:val="2"/>
+        </w:numPr>
+      </w:pPr>
+      <w:r>
+        <w:t xml:space="preserve">Cambio de </w:t>
+      </w:r>
+      <w:proofErr w:type="spellStart"/>
+      <w:r>
+        <w:t>Password</w:t>
+      </w:r>
+      <w:proofErr w:type="spellEnd"/>
+    </w:p>
+    <w:p>
+      <w:pPr>
+        <w:pStyle w:val="Prrafodelista"/>
+        <w:numPr>
+          <w:ilvl w:val="0"/>
+          <w:numId w:val="2"/>
+        </w:numPr>
+      </w:pPr>
+      <w:r>
+        <w:t xml:space="preserve">El </w:t>
+      </w:r>
+      <w:r>
+        <w:t>U</w:t>
+      </w:r>
+      <w:r>
+        <w:t>suario</w:t>
+      </w:r>
+      <w:r>
+        <w:t xml:space="preserve"> Candidato</w:t>
       </w:r>
       <w:r>
         <w:t xml:space="preserve"> </w:t>
       </w:r>
       <w:r>
-        <w:t>Usuarios</w:t>
-      </w:r>
-      <w:r>
-        <w:t xml:space="preserve"> Candidatos </w:t>
-      </w:r>
-      <w:r>
-        <w:t xml:space="preserve"> VIP</w:t>
-      </w:r>
-      <w:r>
-        <w:t>.</w:t>
-      </w:r>
+        <w:t>tendrá la siguiente funcionalidad:</w:t>
+      </w:r>
+    </w:p>
+    <w:p>
+      <w:pPr>
+        <w:pStyle w:val="Prrafodelista"/>
+        <w:numPr>
+          <w:ilvl w:val="1"/>
+          <w:numId w:val="2"/>
+        </w:numPr>
+      </w:pPr>
+      <w:r>
+        <w:t>Registro</w:t>
+      </w:r>
+    </w:p>
+    <w:p>
+      <w:pPr>
+        <w:pStyle w:val="Prrafodelista"/>
+        <w:numPr>
+          <w:ilvl w:val="1"/>
+          <w:numId w:val="2"/>
+        </w:numPr>
+      </w:pPr>
+      <w:r>
+        <w:t>Inicio de Sesión</w:t>
+      </w:r>
+    </w:p>
+    <w:p>
+      <w:pPr>
+        <w:pStyle w:val="Prrafodelista"/>
+        <w:numPr>
+          <w:ilvl w:val="1"/>
+          <w:numId w:val="2"/>
+        </w:numPr>
+      </w:pPr>
+      <w:r>
+        <w:t>Agregar CV</w:t>
+      </w:r>
+    </w:p>
+    <w:p>
+      <w:pPr>
+        <w:pStyle w:val="Prrafodelista"/>
+        <w:numPr>
+          <w:ilvl w:val="1"/>
+          <w:numId w:val="2"/>
+        </w:numPr>
+      </w:pPr>
+      <w:r>
+        <w:t>Consultar</w:t>
+      </w:r>
+      <w:r>
+        <w:t xml:space="preserve"> </w:t>
+      </w:r>
+      <w:r>
+        <w:t xml:space="preserve">Oferta </w:t>
+      </w:r>
+      <w:proofErr w:type="spellStart"/>
+      <w:r>
+        <w:t>Laboral</w:t>
+      </w:r>
+      <w:proofErr w:type="spellEnd"/>
+    </w:p>
+    <w:p>
+      <w:pPr>
+        <w:pStyle w:val="Prrafodelista"/>
+        <w:numPr>
+          <w:ilvl w:val="1"/>
+          <w:numId w:val="2"/>
+        </w:numPr>
+      </w:pPr>
+      <w:r>
+        <w:t>Filtrar Ofertas por Área de Trabajo, Ubicación, Salario ofrecido, Edad, etc.</w:t>
+      </w:r>
+    </w:p>
+    <w:p>
+      <w:pPr>
+        <w:pStyle w:val="Prrafodelista"/>
+        <w:numPr>
+          <w:ilvl w:val="1"/>
+          <w:numId w:val="2"/>
+        </w:numPr>
+      </w:pPr>
+      <w:r>
+        <w:t>Aplicar para una oferta Laboral</w:t>
+      </w:r>
+    </w:p>
+    <w:p>
+      <w:pPr>
+        <w:pStyle w:val="Prrafodelista"/>
+        <w:numPr>
+          <w:ilvl w:val="1"/>
+          <w:numId w:val="2"/>
+        </w:numPr>
+      </w:pPr>
+      <w:r>
+        <w:t xml:space="preserve">Consultar Historial de </w:t>
+      </w:r>
+      <w:r>
+        <w:t>aplicaciones enviadas</w:t>
+      </w:r>
+    </w:p>
+    <w:p>
+      <w:pPr>
+        <w:pStyle w:val="Prrafodelista"/>
+        <w:numPr>
+          <w:ilvl w:val="1"/>
+          <w:numId w:val="2"/>
+        </w:numPr>
+      </w:pPr>
+      <w:r>
+        <w:t xml:space="preserve">Cambio de </w:t>
+      </w:r>
+      <w:proofErr w:type="spellStart"/>
+      <w:r>
+        <w:t>Password</w:t>
+      </w:r>
+      <w:proofErr w:type="spellEnd"/>
+    </w:p>
+    <w:p>
+      <w:pPr>
+        <w:pStyle w:val="Prrafodelista"/>
+        <w:ind w:left="1440"/>
+      </w:pPr>
+    </w:p>
+    <w:p>
+      <w:pPr>
+        <w:pStyle w:val="Prrafodelista"/>
+        <w:ind w:left="1440"/>
+        <w:jc w:val="center"/>
+        <w:rPr>
+          <w:b/>
+        </w:rPr>
+      </w:pPr>
+      <w:r>
+        <w:rPr>
+          <w:b/>
+        </w:rPr>
+        <w:t>Fase 2</w:t>
+      </w:r>
+    </w:p>
+    <w:p>
+      <w:pPr>
+        <w:pStyle w:val="Prrafodelista"/>
+        <w:ind w:left="1440"/>
+        <w:jc w:val="center"/>
+        <w:rPr>
+          <w:b/>
+        </w:rPr>
+      </w:pPr>
     </w:p>
     <w:p>
       <w:pPr>
         <w:pStyle w:val="Prrafodelista"/>
         <w:numPr>
           <w:ilvl w:val="0"/>
-          <w:numId w:val="2"/>
-        </w:numPr>
-      </w:pPr>
-      <w:r>
-        <w:t xml:space="preserve">El </w:t>
-      </w:r>
-      <w:r>
-        <w:t>U</w:t>
-      </w:r>
-      <w:r>
-        <w:t>suario Empresa tendrá la siguiente funcionalidad:</w:t>
-      </w:r>
-    </w:p>
-    <w:p>
-      <w:pPr>
-        <w:pStyle w:val="Prrafodelista"/>
-        <w:numPr>
-          <w:ilvl w:val="1"/>
-          <w:numId w:val="2"/>
-        </w:numPr>
-      </w:pPr>
-      <w:r>
-        <w:t>Registro</w:t>
-      </w:r>
-    </w:p>
-    <w:p>
-      <w:pPr>
-        <w:pStyle w:val="Prrafodelista"/>
-        <w:numPr>
-          <w:ilvl w:val="1"/>
-          <w:numId w:val="2"/>
-        </w:numPr>
-      </w:pPr>
-      <w:r>
-        <w:t>Alta</w:t>
-      </w:r>
-      <w:r>
-        <w:t xml:space="preserve"> Oferta Laboral</w:t>
-      </w:r>
-    </w:p>
-    <w:p>
-      <w:pPr>
-        <w:pStyle w:val="Prrafodelista"/>
-        <w:numPr>
-          <w:ilvl w:val="1"/>
-          <w:numId w:val="2"/>
-        </w:numPr>
-      </w:pPr>
-      <w:r>
-        <w:t>Consultar Ofertas</w:t>
-      </w:r>
-      <w:r>
-        <w:t xml:space="preserve"> Agregadas</w:t>
-      </w:r>
-    </w:p>
-    <w:p>
-      <w:pPr>
-        <w:pStyle w:val="Prrafodelista"/>
-        <w:numPr>
-          <w:ilvl w:val="1"/>
-          <w:numId w:val="2"/>
-        </w:numPr>
-      </w:pPr>
-      <w:r>
-        <w:t>Consultar Candidatos por Oferta</w:t>
-      </w:r>
-    </w:p>
-    <w:p>
-      <w:pPr>
-        <w:pStyle w:val="Prrafodelista"/>
-        <w:numPr>
-          <w:ilvl w:val="1"/>
-          <w:numId w:val="2"/>
-        </w:numPr>
-      </w:pPr>
-      <w:r>
-        <w:t>Consultar CV por Candidato</w:t>
-      </w:r>
-    </w:p>
-    <w:p>
-      <w:pPr>
-        <w:pStyle w:val="Prrafodelista"/>
-        <w:numPr>
-          <w:ilvl w:val="1"/>
-          <w:numId w:val="2"/>
-        </w:numPr>
-      </w:pPr>
-      <w:r>
-        <w:t>Eliminar Oferta Laboral</w:t>
-      </w:r>
-    </w:p>
-    <w:p>
-      <w:pPr>
-        <w:pStyle w:val="Prrafodelista"/>
-        <w:numPr>
-          <w:ilvl w:val="1"/>
-          <w:numId w:val="2"/>
-        </w:numPr>
-      </w:pPr>
-      <w:r>
-        <w:t>Seleccionar Candidatos</w:t>
-      </w:r>
-    </w:p>
-    <w:p>
-      <w:pPr>
-        <w:pStyle w:val="Prrafodelista"/>
-        <w:numPr>
-          <w:ilvl w:val="1"/>
-          <w:numId w:val="2"/>
-        </w:numPr>
-      </w:pPr>
-      <w:r>
-        <w:t>Buscar Aptitudes en C</w:t>
-      </w:r>
-      <w:r>
-        <w:t>V de Candidatos</w:t>
-      </w:r>
-    </w:p>
-    <w:p>
-      <w:pPr>
-        <w:pStyle w:val="Prrafodelista"/>
-        <w:numPr>
-          <w:ilvl w:val="1"/>
-          <w:numId w:val="2"/>
-        </w:numPr>
-      </w:pPr>
-      <w:r>
-        <w:t xml:space="preserve">Cambio de </w:t>
-      </w:r>
-      <w:proofErr w:type="spellStart"/>
-      <w:r>
-        <w:t>Password</w:t>
-      </w:r>
-      <w:proofErr w:type="spellEnd"/>
+          <w:numId w:val="4"/>
+        </w:numPr>
+      </w:pPr>
+      <w:r>
+        <w:t>El usuario empresa podrá buscar y enviar oferta a candidatos que le interesen</w:t>
+      </w:r>
     </w:p>
     <w:p>
       <w:pPr>
         <w:pStyle w:val="Prrafodelista"/>
         <w:numPr>
           <w:ilvl w:val="0"/>
-          <w:numId w:val="2"/>
-        </w:numPr>
-      </w:pPr>
-      <w:r>
-        <w:t xml:space="preserve">El </w:t>
-      </w:r>
-      <w:r>
-        <w:t>U</w:t>
-      </w:r>
-      <w:r>
-        <w:t>suario</w:t>
-      </w:r>
-      <w:r>
-        <w:t xml:space="preserve"> Candidato</w:t>
-      </w:r>
-      <w:r>
-        <w:t xml:space="preserve"> </w:t>
-      </w:r>
-      <w:r>
-        <w:t>tendrá la siguiente funcionalidad:</w:t>
-      </w:r>
-    </w:p>
-    <w:p>
-      <w:pPr>
-        <w:pStyle w:val="Prrafodelista"/>
-        <w:numPr>
-          <w:ilvl w:val="1"/>
-          <w:numId w:val="2"/>
-        </w:numPr>
-      </w:pPr>
-      <w:r>
-        <w:t>Registro</w:t>
-      </w:r>
-    </w:p>
-    <w:p>
-      <w:pPr>
-        <w:pStyle w:val="Prrafodelista"/>
-        <w:numPr>
-          <w:ilvl w:val="1"/>
-          <w:numId w:val="2"/>
-        </w:numPr>
-      </w:pPr>
-      <w:r>
-        <w:t>Agregar CV</w:t>
-      </w:r>
-    </w:p>
-    <w:p>
-      <w:pPr>
-        <w:pStyle w:val="Prrafodelista"/>
-        <w:numPr>
-          <w:ilvl w:val="1"/>
-          <w:numId w:val="2"/>
-        </w:numPr>
-      </w:pPr>
-      <w:r>
-        <w:t xml:space="preserve">Buscar </w:t>
-      </w:r>
-      <w:r>
-        <w:t xml:space="preserve">y Filtrar </w:t>
-      </w:r>
-      <w:r>
-        <w:t>Oferta Laboral</w:t>
-      </w:r>
-    </w:p>
-    <w:p>
-      <w:pPr>
-        <w:pStyle w:val="Prrafodelista"/>
-        <w:numPr>
-          <w:ilvl w:val="1"/>
-          <w:numId w:val="2"/>
-        </w:numPr>
-      </w:pPr>
-      <w:r>
-        <w:t>Enviar CV a Oferta Laboral</w:t>
-      </w:r>
-    </w:p>
-    <w:p>
-      <w:pPr>
-        <w:pStyle w:val="Prrafodelista"/>
-        <w:numPr>
-          <w:ilvl w:val="1"/>
-          <w:numId w:val="2"/>
-        </w:numPr>
-      </w:pPr>
-      <w:r>
-        <w:t>Consultar Historial de CV enviados</w:t>
-      </w:r>
-    </w:p>
-    <w:p>
-      <w:pPr>
-        <w:pStyle w:val="Prrafodelista"/>
-        <w:numPr>
-          <w:ilvl w:val="1"/>
-          <w:numId w:val="2"/>
-        </w:numPr>
-      </w:pPr>
-      <w:r>
-        <w:t>Consultar Solicitudes hechas por Empresas</w:t>
-      </w:r>
-    </w:p>
-    <w:p>
-      <w:pPr>
-        <w:pStyle w:val="Prrafodelista"/>
-        <w:numPr>
-          <w:ilvl w:val="1"/>
-          <w:numId w:val="2"/>
-        </w:numPr>
-      </w:pPr>
-      <w:r>
-        <w:t xml:space="preserve">Cambio de </w:t>
-      </w:r>
-      <w:proofErr w:type="spellStart"/>
-      <w:r>
-        <w:t>Password</w:t>
-      </w:r>
-      <w:proofErr w:type="spellEnd"/>
+          <w:numId w:val="4"/>
+        </w:numPr>
+      </w:pPr>
+      <w:r>
+        <w:t>Podrá filtrar candidatos por</w:t>
+      </w:r>
+      <w:r>
+        <w:t xml:space="preserve"> edad, estudios y aptitudes, información que se encontrará disponible en su CV.</w:t>
+      </w:r>
     </w:p>
     <w:p>
       <w:pPr>
         <w:pStyle w:val="Prrafodelista"/>
         <w:numPr>
           <w:ilvl w:val="0"/>
-          <w:numId w:val="2"/>
-        </w:numPr>
-      </w:pPr>
-      <w:r>
-        <w:t>El Usuario Candidato VIP, además de la funcionalidad del Usuario Candidato, tendrá la siguiente funcionalidad adicional:</w:t>
-      </w:r>
-    </w:p>
-    <w:p>
-      <w:pPr>
-        <w:pStyle w:val="Prrafodelista"/>
-        <w:numPr>
-          <w:ilvl w:val="1"/>
-          <w:numId w:val="2"/>
-        </w:numPr>
-      </w:pPr>
-      <w:r>
-        <w:t>Consulta de Ofertas Especiales</w:t>
-      </w:r>
-    </w:p>
-    <w:p>
-      <w:pPr>
-        <w:pStyle w:val="Prrafodelista"/>
-        <w:numPr>
-          <w:ilvl w:val="1"/>
-          <w:numId w:val="2"/>
-        </w:numPr>
-      </w:pPr>
-      <w:r>
-        <w:t>Preferencia de posición en búsquedas de Candidatos de Empresas</w:t>
-      </w:r>
-    </w:p>
-    <w:p>
-      <w:pPr>
-        <w:pStyle w:val="Prrafodelista"/>
-        <w:numPr>
-          <w:ilvl w:val="0"/>
-          <w:numId w:val="2"/>
-        </w:numPr>
-      </w:pPr>
-      <w:r>
-        <w:t>Se deberá desarrollar como sitio Web y como App (</w:t>
-      </w:r>
-      <w:proofErr w:type="spellStart"/>
-      <w:r>
-        <w:t>iOS</w:t>
-      </w:r>
-      <w:proofErr w:type="spellEnd"/>
-      <w:r>
-        <w:t xml:space="preserve"> y Android).</w:t>
+          <w:numId w:val="4"/>
+        </w:numPr>
+      </w:pPr>
+      <w:r>
+        <w:t>Adjuntar documentos a su CV (constancias, diplomas, título, etc.)</w:t>
       </w:r>
       <w:bookmarkStart w:id="0" w:name="_GoBack"/>
       <w:bookmarkEnd w:id="0"/>
-    </w:p>
-    <w:p>
-      <w:pPr>
-        <w:pStyle w:val="Prrafodelista"/>
-        <w:ind w:left="1440"/>
-      </w:pPr>
     </w:p>
     <w:sectPr>
       <w:pgSz w:w="12240" w:h="15840"/>
@@ -467,6 +422,178 @@
 <file path=word/numbering.xml><?xml version="1.0" encoding="utf-8"?>
 <w:numbering xmlns:wpc="http://schemas.microsoft.com/office/word/2010/wordprocessingCanvas" xmlns:mc="http://schemas.openxmlformats.org/markup-compatibility/2006" xmlns:o="urn:schemas-microsoft-com:office:office" xmlns:r="http://schemas.openxmlformats.org/officeDocument/2006/relationships" xmlns:m="http://schemas.openxmlformats.org/officeDocument/2006/math" xmlns:v="urn:schemas-microsoft-com:vml" xmlns:wp14="http://schemas.microsoft.com/office/word/2010/wordprocessingDrawing" xmlns:wp="http://schemas.openxmlformats.org/drawingml/2006/wordprocessingDrawing" xmlns:w10="urn:schemas-microsoft-com:office:word" xmlns:w="http://schemas.openxmlformats.org/wordprocessingml/2006/main" xmlns:w14="http://schemas.microsoft.com/office/word/2010/wordml" xmlns:wpg="http://schemas.microsoft.com/office/word/2010/wordprocessingGroup" xmlns:wpi="http://schemas.microsoft.com/office/word/2010/wordprocessingInk" xmlns:wne="http://schemas.microsoft.com/office/word/2006/wordml" xmlns:wps="http://schemas.microsoft.com/office/word/2010/wordprocessingShape" mc:Ignorable="w14 wp14">
   <w:abstractNum w:abstractNumId="0">
+    <w:nsid w:val="2C782C61"/>
+    <w:multiLevelType w:val="hybridMultilevel"/>
+    <w:tmpl w:val="9066FC08"/>
+    <w:lvl w:ilvl="0" w:tplc="080A000F">
+      <w:start w:val="1"/>
+      <w:numFmt w:val="decimal"/>
+      <w:lvlText w:val="%1."/>
+      <w:lvlJc w:val="left"/>
+      <w:pPr>
+        <w:ind w:left="2160" w:hanging="360"/>
+      </w:pPr>
+    </w:lvl>
+    <w:lvl w:ilvl="1" w:tplc="080A0019" w:tentative="1">
+      <w:start w:val="1"/>
+      <w:numFmt w:val="lowerLetter"/>
+      <w:lvlText w:val="%2."/>
+      <w:lvlJc w:val="left"/>
+      <w:pPr>
+        <w:ind w:left="2880" w:hanging="360"/>
+      </w:pPr>
+    </w:lvl>
+    <w:lvl w:ilvl="2" w:tplc="080A001B" w:tentative="1">
+      <w:start w:val="1"/>
+      <w:numFmt w:val="lowerRoman"/>
+      <w:lvlText w:val="%3."/>
+      <w:lvlJc w:val="right"/>
+      <w:pPr>
+        <w:ind w:left="3600" w:hanging="180"/>
+      </w:pPr>
+    </w:lvl>
+    <w:lvl w:ilvl="3" w:tplc="080A000F" w:tentative="1">
+      <w:start w:val="1"/>
+      <w:numFmt w:val="decimal"/>
+      <w:lvlText w:val="%4."/>
+      <w:lvlJc w:val="left"/>
+      <w:pPr>
+        <w:ind w:left="4320" w:hanging="360"/>
+      </w:pPr>
+    </w:lvl>
+    <w:lvl w:ilvl="4" w:tplc="080A0019" w:tentative="1">
+      <w:start w:val="1"/>
+      <w:numFmt w:val="lowerLetter"/>
+      <w:lvlText w:val="%5."/>
+      <w:lvlJc w:val="left"/>
+      <w:pPr>
+        <w:ind w:left="5040" w:hanging="360"/>
+      </w:pPr>
+    </w:lvl>
+    <w:lvl w:ilvl="5" w:tplc="080A001B" w:tentative="1">
+      <w:start w:val="1"/>
+      <w:numFmt w:val="lowerRoman"/>
+      <w:lvlText w:val="%6."/>
+      <w:lvlJc w:val="right"/>
+      <w:pPr>
+        <w:ind w:left="5760" w:hanging="180"/>
+      </w:pPr>
+    </w:lvl>
+    <w:lvl w:ilvl="6" w:tplc="080A000F" w:tentative="1">
+      <w:start w:val="1"/>
+      <w:numFmt w:val="decimal"/>
+      <w:lvlText w:val="%7."/>
+      <w:lvlJc w:val="left"/>
+      <w:pPr>
+        <w:ind w:left="6480" w:hanging="360"/>
+      </w:pPr>
+    </w:lvl>
+    <w:lvl w:ilvl="7" w:tplc="080A0019" w:tentative="1">
+      <w:start w:val="1"/>
+      <w:numFmt w:val="lowerLetter"/>
+      <w:lvlText w:val="%8."/>
+      <w:lvlJc w:val="left"/>
+      <w:pPr>
+        <w:ind w:left="7200" w:hanging="360"/>
+      </w:pPr>
+    </w:lvl>
+    <w:lvl w:ilvl="8" w:tplc="080A001B" w:tentative="1">
+      <w:start w:val="1"/>
+      <w:numFmt w:val="lowerRoman"/>
+      <w:lvlText w:val="%9."/>
+      <w:lvlJc w:val="right"/>
+      <w:pPr>
+        <w:ind w:left="7920" w:hanging="180"/>
+      </w:pPr>
+    </w:lvl>
+  </w:abstractNum>
+  <w:abstractNum w:abstractNumId="1">
+    <w:nsid w:val="2D961B15"/>
+    <w:multiLevelType w:val="hybridMultilevel"/>
+    <w:tmpl w:val="73445820"/>
+    <w:lvl w:ilvl="0" w:tplc="080A000F">
+      <w:start w:val="1"/>
+      <w:numFmt w:val="decimal"/>
+      <w:lvlText w:val="%1."/>
+      <w:lvlJc w:val="left"/>
+      <w:pPr>
+        <w:ind w:left="720" w:hanging="360"/>
+      </w:pPr>
+    </w:lvl>
+    <w:lvl w:ilvl="1" w:tplc="080A0019" w:tentative="1">
+      <w:start w:val="1"/>
+      <w:numFmt w:val="lowerLetter"/>
+      <w:lvlText w:val="%2."/>
+      <w:lvlJc w:val="left"/>
+      <w:pPr>
+        <w:ind w:left="1440" w:hanging="360"/>
+      </w:pPr>
+    </w:lvl>
+    <w:lvl w:ilvl="2" w:tplc="080A001B" w:tentative="1">
+      <w:start w:val="1"/>
+      <w:numFmt w:val="lowerRoman"/>
+      <w:lvlText w:val="%3."/>
+      <w:lvlJc w:val="right"/>
+      <w:pPr>
+        <w:ind w:left="2160" w:hanging="180"/>
+      </w:pPr>
+    </w:lvl>
+    <w:lvl w:ilvl="3" w:tplc="080A000F" w:tentative="1">
+      <w:start w:val="1"/>
+      <w:numFmt w:val="decimal"/>
+      <w:lvlText w:val="%4."/>
+      <w:lvlJc w:val="left"/>
+      <w:pPr>
+        <w:ind w:left="2880" w:hanging="360"/>
+      </w:pPr>
+    </w:lvl>
+    <w:lvl w:ilvl="4" w:tplc="080A0019" w:tentative="1">
+      <w:start w:val="1"/>
+      <w:numFmt w:val="lowerLetter"/>
+      <w:lvlText w:val="%5."/>
+      <w:lvlJc w:val="left"/>
+      <w:pPr>
+        <w:ind w:left="3600" w:hanging="360"/>
+      </w:pPr>
+    </w:lvl>
+    <w:lvl w:ilvl="5" w:tplc="080A001B" w:tentative="1">
+      <w:start w:val="1"/>
+      <w:numFmt w:val="lowerRoman"/>
+      <w:lvlText w:val="%6."/>
+      <w:lvlJc w:val="right"/>
+      <w:pPr>
+        <w:ind w:left="4320" w:hanging="180"/>
+      </w:pPr>
+    </w:lvl>
+    <w:lvl w:ilvl="6" w:tplc="080A000F" w:tentative="1">
+      <w:start w:val="1"/>
+      <w:numFmt w:val="decimal"/>
+      <w:lvlText w:val="%7."/>
+      <w:lvlJc w:val="left"/>
+      <w:pPr>
+        <w:ind w:left="5040" w:hanging="360"/>
+      </w:pPr>
+    </w:lvl>
+    <w:lvl w:ilvl="7" w:tplc="080A0019" w:tentative="1">
+      <w:start w:val="1"/>
+      <w:numFmt w:val="lowerLetter"/>
+      <w:lvlText w:val="%8."/>
+      <w:lvlJc w:val="left"/>
+      <w:pPr>
+        <w:ind w:left="5760" w:hanging="360"/>
+      </w:pPr>
+    </w:lvl>
+    <w:lvl w:ilvl="8" w:tplc="080A001B" w:tentative="1">
+      <w:start w:val="1"/>
+      <w:numFmt w:val="lowerRoman"/>
+      <w:lvlText w:val="%9."/>
+      <w:lvlJc w:val="right"/>
+      <w:pPr>
+        <w:ind w:left="6480" w:hanging="180"/>
+      </w:pPr>
+    </w:lvl>
+  </w:abstractNum>
+  <w:abstractNum w:abstractNumId="2">
     <w:nsid w:val="692B7317"/>
     <w:multiLevelType w:val="hybridMultilevel"/>
     <w:tmpl w:val="0C1AC514"/>
@@ -579,7 +706,7 @@
       </w:rPr>
     </w:lvl>
   </w:abstractNum>
-  <w:abstractNum w:abstractNumId="1">
+  <w:abstractNum w:abstractNumId="3">
     <w:nsid w:val="724B7B7C"/>
     <w:multiLevelType w:val="hybridMultilevel"/>
     <w:tmpl w:val="38429BF2"/>
@@ -666,9 +793,15 @@
     </w:lvl>
   </w:abstractNum>
   <w:num w:numId="1">
+    <w:abstractNumId w:val="2"/>
+  </w:num>
+  <w:num w:numId="2">
+    <w:abstractNumId w:val="3"/>
+  </w:num>
+  <w:num w:numId="3">
     <w:abstractNumId w:val="0"/>
   </w:num>
-  <w:num w:numId="2">
+  <w:num w:numId="4">
     <w:abstractNumId w:val="1"/>
   </w:num>
 </w:numbering>

</xml_diff>